<commit_message>
Add more formatting test data and update gitignore to ignore temp office files
</commit_message>
<xml_diff>
--- a/tests/data/test_formatting.docx
+++ b/tests/data/test_formatting.docx
@@ -2,6 +2,152 @@
 <file path=word/document.xml><?xml version="1.0" encoding="utf-8"?>
 <w:document xmlns:wpc="http://schemas.microsoft.com/office/word/2010/wordprocessingCanvas" xmlns:cx="http://schemas.microsoft.com/office/drawing/2014/chartex" xmlns:cx1="http://schemas.microsoft.com/office/drawing/2015/9/8/chartex" xmlns:cx2="http://schemas.microsoft.com/office/drawing/2015/10/21/chartex" xmlns:cx3="http://schemas.microsoft.com/office/drawing/2016/5/9/chartex" xmlns:cx4="http://schemas.microsoft.com/office/drawing/2016/5/10/chartex" xmlns:cx5="http://schemas.microsoft.com/office/drawing/2016/5/11/chartex" xmlns:cx6="http://schemas.microsoft.com/office/drawing/2016/5/12/chartex" xmlns:cx7="http://schemas.microsoft.com/office/drawing/2016/5/13/chartex" xmlns:cx8="http://schemas.microsoft.com/office/drawing/2016/5/14/chartex" xmlns:mc="http://schemas.openxmlformats.org/markup-compatibility/2006" xmlns:aink="http://schemas.microsoft.com/office/drawing/2016/ink" xmlns:am3d="http://schemas.microsoft.com/office/drawing/2017/model3d" xmlns:o="urn:schemas-microsoft-com:office:office" xmlns:oel="http://schemas.microsoft.com/office/2019/extlst" xmlns:r="http://schemas.openxmlformats.org/officeDocument/2006/relationships" xmlns:m="http://schemas.openxmlformats.org/officeDocument/2006/math" xmlns:v="urn:schemas-microsoft-com:vml" xmlns:wp14="http://schemas.microsoft.com/office/word/2010/wordprocessingDrawing" xmlns:wp="http://schemas.openxmlformats.org/drawingml/2006/wordprocessingDrawing" xmlns:w10="urn:schemas-microsoft-com:office:word" xmlns:w="http://schemas.openxmlformats.org/wordprocessingml/2006/main" xmlns:w14="http://schemas.microsoft.com/office/word/2010/wordml" xmlns:w15="http://schemas.microsoft.com/office/word/2012/wordml" xmlns:w16cex="http://schemas.microsoft.com/office/word/2018/wordml/cex" xmlns:w16cid="http://schemas.microsoft.com/office/word/2016/wordml/cid" xmlns:w16="http://schemas.microsoft.com/office/word/2018/wordml" xmlns:w16du="http://schemas.microsoft.com/office/word/2023/wordml/word16du" xmlns:w16sdtdh="http://schemas.microsoft.com/office/word/2020/wordml/sdtdatahash" xmlns:w16se="http://schemas.microsoft.com/office/word/2015/wordml/symex" xmlns:wpg="http://schemas.microsoft.com/office/word/2010/wordprocessingGroup" xmlns:wpi="http://schemas.microsoft.com/office/word/2010/wordprocessingInk" xmlns:wne="http://schemas.microsoft.com/office/word/2006/wordml" xmlns:wps="http://schemas.microsoft.com/office/word/2010/wordprocessingShape" mc:Ignorable="w14 w15 w16se w16cid w16 w16cex w16sdtdh w16du wp14">
   <w:body>
+    <w:p/>
+    <w:p>
+      <w:pPr>
+        <w:pStyle w:val="Heading1"/>
+      </w:pPr>
+      <w:r>
+        <w:t>Regular Formatting</w:t>
+      </w:r>
+      <w:r>
+        <w:t xml:space="preserve"> tests</w:t>
+      </w:r>
+    </w:p>
+    <w:p>
+      <w:pPr>
+        <w:rPr>
+          <w:b/>
+          <w:bCs/>
+        </w:rPr>
+      </w:pPr>
+      <w:r>
+        <w:rPr>
+          <w:b/>
+          <w:bCs/>
+        </w:rPr>
+        <w:t>This text is bolded.</w:t>
+      </w:r>
+    </w:p>
+    <w:p>
+      <w:pPr>
+        <w:rPr>
+          <w:i/>
+          <w:iCs/>
+        </w:rPr>
+      </w:pPr>
+      <w:r>
+        <w:rPr>
+          <w:i/>
+          <w:iCs/>
+        </w:rPr>
+        <w:t>This text is in italics.</w:t>
+      </w:r>
+    </w:p>
+    <w:p>
+      <w:pPr>
+        <w:rPr>
+          <w:b/>
+          <w:bCs/>
+          <w:i/>
+          <w:iCs/>
+        </w:rPr>
+      </w:pPr>
+      <w:r>
+        <w:rPr>
+          <w:b/>
+          <w:bCs/>
+          <w:i/>
+          <w:iCs/>
+        </w:rPr>
+        <w:t>This is bolded and italicized.</w:t>
+      </w:r>
+    </w:p>
+    <w:p>
+      <w:pPr>
+        <w:rPr>
+          <w:u w:val="single"/>
+        </w:rPr>
+      </w:pPr>
+      <w:r>
+        <w:rPr>
+          <w:u w:val="single"/>
+        </w:rPr>
+        <w:t>This text is underlined.</w:t>
+      </w:r>
+    </w:p>
+    <w:p>
+      <w:pPr>
+        <w:rPr>
+          <w:b/>
+          <w:bCs/>
+          <w:u w:val="single"/>
+        </w:rPr>
+      </w:pPr>
+      <w:r>
+        <w:rPr>
+          <w:b/>
+          <w:bCs/>
+          <w:u w:val="single"/>
+        </w:rPr>
+        <w:t>Bolded and underlined.</w:t>
+      </w:r>
+    </w:p>
+    <w:p>
+      <w:pPr>
+        <w:rPr>
+          <w:i/>
+          <w:iCs/>
+          <w:u w:val="single"/>
+        </w:rPr>
+      </w:pPr>
+      <w:r>
+        <w:rPr>
+          <w:i/>
+          <w:iCs/>
+          <w:u w:val="single"/>
+        </w:rPr>
+        <w:t>Underlined and italicized</w:t>
+      </w:r>
+      <w:r>
+        <w:rPr>
+          <w:i/>
+          <w:iCs/>
+          <w:u w:val="single"/>
+        </w:rPr>
+        <w:t>.</w:t>
+      </w:r>
+    </w:p>
+    <w:p>
+      <w:pPr>
+        <w:rPr>
+          <w:b/>
+          <w:bCs/>
+          <w:i/>
+          <w:iCs/>
+          <w:u w:val="single"/>
+        </w:rPr>
+      </w:pPr>
+      <w:r>
+        <w:rPr>
+          <w:b/>
+          <w:bCs/>
+          <w:i/>
+          <w:iCs/>
+          <w:u w:val="single"/>
+        </w:rPr>
+        <w:t>All three!</w:t>
+      </w:r>
+    </w:p>
+    <w:p/>
+    <w:p>
+      <w:pPr>
+        <w:pStyle w:val="Heading2"/>
+      </w:pPr>
+      <w:r>
+        <w:t>Size</w:t>
+      </w:r>
+    </w:p>
     <w:p>
       <w:pPr>
         <w:tabs>
@@ -18,22 +164,98 @@
         </w:tabs>
         <w:rPr>
           <w:rFonts w:cs="Bookerly"/>
-          <w:u w:val="single"/>
-        </w:rPr>
-      </w:pPr>
-      <w:r>
-        <w:rPr>
-          <w:rFonts w:cs="Bookerly"/>
-          <w:u w:val="single"/>
-        </w:rPr>
-        <w:t>Formatting</w:t>
-      </w:r>
-      <w:r>
-        <w:rPr>
-          <w:rFonts w:cs="Bookerly"/>
-          <w:u w:val="single"/>
-        </w:rPr>
-        <w:t xml:space="preserve"> tests</w:t>
+          <w:sz w:val="96"/>
+          <w:szCs w:val="96"/>
+        </w:rPr>
+      </w:pPr>
+      <w:r>
+        <w:rPr>
+          <w:rFonts w:cs="Bookerly"/>
+          <w:sz w:val="96"/>
+          <w:szCs w:val="96"/>
+        </w:rPr>
+        <w:t xml:space="preserve">In the original </w:t>
+      </w:r>
+      <w:r>
+        <w:rPr>
+          <w:rFonts w:cs="Bookerly"/>
+          <w:sz w:val="96"/>
+          <w:szCs w:val="96"/>
+        </w:rPr>
+        <w:t>test_formatting</w:t>
+      </w:r>
+      <w:r>
+        <w:rPr>
+          <w:rFonts w:cs="Bookerly"/>
+          <w:sz w:val="96"/>
+          <w:szCs w:val="96"/>
+        </w:rPr>
+        <w:t>.doc</w:t>
+      </w:r>
+      <w:r>
+        <w:rPr>
+          <w:rFonts w:cs="Bookerly"/>
+          <w:sz w:val="96"/>
+          <w:szCs w:val="96"/>
+        </w:rPr>
+        <w:lastRenderedPageBreak/>
+        <w:t>x, is very large text</w:t>
+      </w:r>
+      <w:r>
+        <w:rPr>
+          <w:rFonts w:cs="Bookerly"/>
+          <w:sz w:val="96"/>
+          <w:szCs w:val="96"/>
+        </w:rPr>
+        <w:t xml:space="preserve"> (48pt)</w:t>
+      </w:r>
+      <w:r>
+        <w:rPr>
+          <w:rFonts w:cs="Bookerly"/>
+          <w:sz w:val="96"/>
+          <w:szCs w:val="96"/>
+        </w:rPr>
+        <w:t>.</w:t>
+      </w:r>
+    </w:p>
+    <w:p>
+      <w:pPr>
+        <w:rPr>
+          <w:sz w:val="16"/>
+          <w:szCs w:val="16"/>
+        </w:rPr>
+      </w:pPr>
+      <w:r>
+        <w:rPr>
+          <w:sz w:val="16"/>
+          <w:szCs w:val="16"/>
+        </w:rPr>
+        <w:t>In the original test document, this text is very small (</w:t>
+      </w:r>
+      <w:r>
+        <w:rPr>
+          <w:sz w:val="16"/>
+          <w:szCs w:val="16"/>
+        </w:rPr>
+        <w:t>8pt</w:t>
+      </w:r>
+      <w:r>
+        <w:rPr>
+          <w:sz w:val="16"/>
+          <w:szCs w:val="16"/>
+        </w:rPr>
+        <w:t>).</w:t>
+      </w:r>
+    </w:p>
+    <w:p>
+      <w:pPr>
+        <w:pStyle w:val="Heading1"/>
+      </w:pPr>
+      <w:r>
+        <w:t>Experimental f</w:t>
+      </w:r>
+      <w:r>
+        <w:t>ormatting tests</w:t>
       </w:r>
     </w:p>
     <w:p>
@@ -52,53 +274,97 @@
         </w:tabs>
         <w:rPr>
           <w:rFonts w:cs="Bookerly"/>
-          <w:sz w:val="96"/>
-          <w:szCs w:val="96"/>
-        </w:rPr>
-      </w:pPr>
-      <w:r>
-        <w:rPr>
-          <w:rFonts w:cs="Bookerly"/>
-          <w:sz w:val="96"/>
-          <w:szCs w:val="96"/>
-        </w:rPr>
-        <w:t xml:space="preserve">In the original </w:t>
-      </w:r>
-      <w:r>
-        <w:rPr>
-          <w:rFonts w:cs="Bookerly"/>
-          <w:sz w:val="96"/>
-          <w:szCs w:val="96"/>
-        </w:rPr>
-        <w:t>test_formatting</w:t>
-      </w:r>
-      <w:r>
-        <w:rPr>
-          <w:rFonts w:cs="Bookerly"/>
-          <w:sz w:val="96"/>
-          <w:szCs w:val="96"/>
-        </w:rPr>
-        <w:t>.docx, is very large text</w:t>
-      </w:r>
-      <w:r>
-        <w:rPr>
-          <w:rFonts w:cs="Bookerly"/>
-          <w:sz w:val="96"/>
-          <w:szCs w:val="96"/>
-        </w:rPr>
-        <w:t xml:space="preserve"> (48pt)</w:t>
-      </w:r>
-      <w:r>
-        <w:rPr>
-          <w:rFonts w:cs="Bookerly"/>
-          <w:sz w:val="96"/>
-          <w:szCs w:val="96"/>
+        </w:rPr>
+      </w:pPr>
+      <w:r>
+        <w:rPr>
+          <w:rFonts w:cs="Bookerly"/>
+          <w:highlight w:val="yellow"/>
+        </w:rPr>
+        <w:t>This text is highlighted</w:t>
+      </w:r>
+      <w:r>
+        <w:rPr>
+          <w:rFonts w:cs="Bookerly"/>
         </w:rPr>
         <w:t>.</w:t>
       </w:r>
     </w:p>
     <w:p>
       <w:pPr>
+        <w:tabs>
+          <w:tab w:val="left" w:pos="0"/>
+          <w:tab w:val="left" w:pos="360"/>
+          <w:tab w:val="left" w:pos="720"/>
+          <w:tab w:val="left" w:pos="1080"/>
+          <w:tab w:val="left" w:pos="1440"/>
+          <w:tab w:val="left" w:pos="1800"/>
+          <w:tab w:val="left" w:pos="2160"/>
+          <w:tab w:val="left" w:pos="2880"/>
+          <w:tab w:val="left" w:pos="3600"/>
+          <w:tab w:val="left" w:pos="4320"/>
+        </w:tabs>
+        <w:rPr>
+          <w:rFonts w:cs="Bookerly"/>
+        </w:rPr>
+      </w:pPr>
+      <w:r>
+        <w:rPr>
+          <w:rFonts w:cs="Bookerly"/>
+          <w:highlight w:val="yellow"/>
+        </w:rPr>
+        <w:t xml:space="preserve">This text is highlighted, </w:t>
+      </w:r>
+      <w:r>
+        <w:rPr>
+          <w:rFonts w:cs="Bookerly"/>
+          <w:highlight w:val="yellow"/>
+          <w:u w:val="single"/>
+        </w:rPr>
+        <w:t>but also has this part underlined</w:t>
+      </w:r>
+      <w:r>
+        <w:rPr>
+          <w:rFonts w:cs="Bookerly"/>
+          <w:highlight w:val="yellow"/>
+        </w:rPr>
+        <w:t xml:space="preserve">, and </w:t>
+      </w:r>
+      <w:r>
+        <w:rPr>
+          <w:rFonts w:cs="Bookerly"/>
+          <w:i/>
+          <w:iCs/>
+          <w:highlight w:val="yellow"/>
+        </w:rPr>
+        <w:t>this part is in italics</w:t>
+      </w:r>
+      <w:r>
+        <w:rPr>
+          <w:rFonts w:cs="Bookerly"/>
+          <w:highlight w:val="yellow"/>
+        </w:rPr>
+        <w:t xml:space="preserve">, and </w:t>
+      </w:r>
+      <w:r>
+        <w:rPr>
+          <w:rFonts w:cs="Bookerly"/>
+          <w:b/>
+          <w:bCs/>
+          <w:highlight w:val="yellow"/>
+        </w:rPr>
+        <w:t>this part is bolded</w:t>
+      </w:r>
+      <w:r>
+        <w:rPr>
+          <w:rFonts w:cs="Bookerly"/>
+          <w:highlight w:val="yellow"/>
+        </w:rPr>
+        <w:t>.</w:t>
+      </w:r>
+    </w:p>
+    <w:p>
+      <w:pPr>
         <w:ind w:left="720" w:firstLine="0"/>
       </w:pPr>
       <w:r>
@@ -150,7 +416,6 @@
         <w:ind w:left="720" w:firstLine="0"/>
       </w:pPr>
       <w:r>
-        <w:lastRenderedPageBreak/>
         <w:t xml:space="preserve">And this text has </w:t>
       </w:r>
       <w:r>
@@ -593,6 +858,49 @@
       <w14:ligatures w14:val="none"/>
     </w:rPr>
   </w:style>
+  <w:style w:type="paragraph" w:styleId="Heading1">
+    <w:name w:val="heading 1"/>
+    <w:basedOn w:val="Normal"/>
+    <w:next w:val="Normal"/>
+    <w:link w:val="Heading1Char"/>
+    <w:uiPriority w:val="9"/>
+    <w:qFormat/>
+    <w:rsid w:val="0068385D"/>
+    <w:pPr>
+      <w:keepNext/>
+      <w:keepLines/>
+      <w:spacing w:before="240"/>
+      <w:outlineLvl w:val="0"/>
+    </w:pPr>
+    <w:rPr>
+      <w:rFonts w:asciiTheme="majorHAnsi" w:eastAsiaTheme="majorEastAsia" w:hAnsiTheme="majorHAnsi" w:cstheme="majorBidi"/>
+      <w:color w:val="2F5496" w:themeColor="accent1" w:themeShade="BF"/>
+      <w:sz w:val="32"/>
+      <w:szCs w:val="32"/>
+    </w:rPr>
+  </w:style>
+  <w:style w:type="paragraph" w:styleId="Heading2">
+    <w:name w:val="heading 2"/>
+    <w:basedOn w:val="Normal"/>
+    <w:next w:val="Normal"/>
+    <w:link w:val="Heading2Char"/>
+    <w:uiPriority w:val="9"/>
+    <w:unhideWhenUsed/>
+    <w:qFormat/>
+    <w:rsid w:val="0068385D"/>
+    <w:pPr>
+      <w:keepNext/>
+      <w:keepLines/>
+      <w:spacing w:before="40"/>
+      <w:outlineLvl w:val="1"/>
+    </w:pPr>
+    <w:rPr>
+      <w:rFonts w:asciiTheme="majorHAnsi" w:eastAsiaTheme="majorEastAsia" w:hAnsiTheme="majorHAnsi" w:cstheme="majorBidi"/>
+      <w:color w:val="2F5496" w:themeColor="accent1" w:themeShade="BF"/>
+      <w:sz w:val="26"/>
+      <w:szCs w:val="26"/>
+    </w:rPr>
+  </w:style>
   <w:style w:type="character" w:default="1" w:styleId="DefaultParagraphFont">
     <w:name w:val="Default Paragraph Font"/>
     <w:uiPriority w:val="1"/>
@@ -619,6 +927,36 @@
     <w:uiPriority w:val="99"/>
     <w:semiHidden/>
     <w:unhideWhenUsed/>
+  </w:style>
+  <w:style w:type="character" w:customStyle="1" w:styleId="Heading1Char">
+    <w:name w:val="Heading 1 Char"/>
+    <w:basedOn w:val="DefaultParagraphFont"/>
+    <w:link w:val="Heading1"/>
+    <w:uiPriority w:val="9"/>
+    <w:rsid w:val="0068385D"/>
+    <w:rPr>
+      <w:rFonts w:asciiTheme="majorHAnsi" w:eastAsiaTheme="majorEastAsia" w:hAnsiTheme="majorHAnsi" w:cstheme="majorBidi"/>
+      <w:color w:val="2F5496" w:themeColor="accent1" w:themeShade="BF"/>
+      <w:kern w:val="0"/>
+      <w:sz w:val="32"/>
+      <w:szCs w:val="32"/>
+      <w14:ligatures w14:val="none"/>
+    </w:rPr>
+  </w:style>
+  <w:style w:type="character" w:customStyle="1" w:styleId="Heading2Char">
+    <w:name w:val="Heading 2 Char"/>
+    <w:basedOn w:val="DefaultParagraphFont"/>
+    <w:link w:val="Heading2"/>
+    <w:uiPriority w:val="9"/>
+    <w:rsid w:val="0068385D"/>
+    <w:rPr>
+      <w:rFonts w:asciiTheme="majorHAnsi" w:eastAsiaTheme="majorEastAsia" w:hAnsiTheme="majorHAnsi" w:cstheme="majorBidi"/>
+      <w:color w:val="2F5496" w:themeColor="accent1" w:themeShade="BF"/>
+      <w:kern w:val="0"/>
+      <w:sz w:val="26"/>
+      <w:szCs w:val="26"/>
+      <w14:ligatures w14:val="none"/>
+    </w:rPr>
   </w:style>
 </w:styles>
 </file>

</xml_diff>